<commit_message>
control word + system TEST done
</commit_message>
<xml_diff>
--- a/archproject/control word .docx
+++ b/archproject/control word .docx
@@ -1,6 +1,6 @@
 
 <file path=word/document.xml><?xml version="1.0" encoding="utf-8"?>
-<w:document xmlns:wpc="http://schemas.microsoft.com/office/word/2010/wordprocessingCanvas" xmlns:cx="http://schemas.microsoft.com/office/drawing/2014/chartex" xmlns:cx1="http://schemas.microsoft.com/office/drawing/2015/9/8/chartex" xmlns:cx2="http://schemas.microsoft.com/office/drawing/2015/10/21/chartex" xmlns:cx3="http://schemas.microsoft.com/office/drawing/2016/5/9/chartex" xmlns:cx4="http://schemas.microsoft.com/office/drawing/2016/5/10/chartex" xmlns:cx5="http://schemas.microsoft.com/office/drawing/2016/5/11/chartex" xmlns:cx6="http://schemas.microsoft.com/office/drawing/2016/5/12/chartex" xmlns:cx7="http://schemas.microsoft.com/office/drawing/2016/5/13/chartex" xmlns:cx8="http://schemas.microsoft.com/office/drawing/2016/5/14/chartex" xmlns:mc="http://schemas.openxmlformats.org/markup-compatibility/2006" xmlns:aink="http://schemas.microsoft.com/office/drawing/2016/ink" xmlns:am3d="http://schemas.microsoft.com/office/drawing/2017/model3d" xmlns:o="urn:schemas-microsoft-com:office:office" xmlns:r="http://schemas.openxmlformats.org/officeDocument/2006/relationships" xmlns:m="http://schemas.openxmlformats.org/officeDocument/2006/math" xmlns:v="urn:schemas-microsoft-com:vml" xmlns:wp14="http://schemas.microsoft.com/office/word/2010/wordprocessingDrawing" xmlns:wp="http://schemas.openxmlformats.org/drawingml/2006/wordprocessingDrawing" xmlns:w10="urn:schemas-microsoft-com:office:word" xmlns:w="http://schemas.openxmlformats.org/wordprocessingml/2006/main" xmlns:w14="http://schemas.microsoft.com/office/word/2010/wordml" xmlns:w15="http://schemas.microsoft.com/office/word/2012/wordml" xmlns:w16cid="http://schemas.microsoft.com/office/word/2016/wordml/cid" xmlns:w16se="http://schemas.microsoft.com/office/word/2015/wordml/symex" xmlns:wpg="http://schemas.microsoft.com/office/word/2010/wordprocessingGroup" xmlns:wpi="http://schemas.microsoft.com/office/word/2010/wordprocessingInk" xmlns:wne="http://schemas.microsoft.com/office/word/2006/wordml" xmlns:wps="http://schemas.microsoft.com/office/word/2010/wordprocessingShape" mc:Ignorable="w14 w15 w16se w16cid wp14">
+<w:document xmlns:wpc="http://schemas.microsoft.com/office/word/2010/wordprocessingCanvas" xmlns:mc="http://schemas.openxmlformats.org/markup-compatibility/2006" xmlns:o="urn:schemas-microsoft-com:office:office" xmlns:r="http://schemas.openxmlformats.org/officeDocument/2006/relationships" xmlns:m="http://schemas.openxmlformats.org/officeDocument/2006/math" xmlns:v="urn:schemas-microsoft-com:vml" xmlns:wp14="http://schemas.microsoft.com/office/word/2010/wordprocessingDrawing" xmlns:wp="http://schemas.openxmlformats.org/drawingml/2006/wordprocessingDrawing" xmlns:w10="urn:schemas-microsoft-com:office:word" xmlns:w="http://schemas.openxmlformats.org/wordprocessingml/2006/main" xmlns:w14="http://schemas.microsoft.com/office/word/2010/wordml" xmlns:w15="http://schemas.microsoft.com/office/word/2012/wordml" xmlns:wpg="http://schemas.microsoft.com/office/word/2010/wordprocessingGroup" xmlns:wpi="http://schemas.microsoft.com/office/word/2010/wordprocessingInk" xmlns:wne="http://schemas.microsoft.com/office/word/2006/wordml" xmlns:wps="http://schemas.microsoft.com/office/word/2010/wordprocessingShape" mc:Ignorable="w14 w15 wp14">
   <w:body>
     <w:tbl>
       <w:tblPr>
@@ -32,30 +32,14 @@
                 <w:sz w:val="40"/>
                 <w:szCs w:val="40"/>
               </w:rPr>
-              <w:t xml:space="preserve">Alu </w:t>
-            </w:r>
-            <w:proofErr w:type="gramStart"/>
+              <w:t xml:space="preserve">Alu operation </w:t>
+            </w:r>
             <w:r>
               <w:rPr>
                 <w:sz w:val="40"/>
                 <w:szCs w:val="40"/>
               </w:rPr>
-              <w:t xml:space="preserve">operation </w:t>
-            </w:r>
-            <w:r>
-              <w:rPr>
-                <w:sz w:val="40"/>
-                <w:szCs w:val="40"/>
-              </w:rPr>
-              <w:t xml:space="preserve"> (</w:t>
-            </w:r>
-            <w:proofErr w:type="gramEnd"/>
-            <w:r>
-              <w:rPr>
-                <w:sz w:val="40"/>
-                <w:szCs w:val="40"/>
-              </w:rPr>
-              <w:t>F0)</w:t>
+              <w:t xml:space="preserve"> (F0)</w:t>
             </w:r>
             <w:r>
               <w:rPr>
@@ -160,15 +144,7 @@
           </w:tcPr>
           <w:p>
             <w:r>
-              <w:t xml:space="preserve">A </w:t>
-            </w:r>
-            <w:proofErr w:type="spellStart"/>
-            <w:r>
-              <w:t>xnor</w:t>
-            </w:r>
-            <w:proofErr w:type="spellEnd"/>
-            <w:r>
-              <w:t xml:space="preserve"> b</w:t>
+              <w:t>A xnor b</w:t>
             </w:r>
           </w:p>
         </w:tc>
@@ -495,13 +471,8 @@
             <w:tcW w:w="4315" w:type="dxa"/>
           </w:tcPr>
           <w:p>
-            <w:proofErr w:type="spellStart"/>
-            <w:r>
-              <w:t>A+B+carry</w:t>
-            </w:r>
-            <w:proofErr w:type="spellEnd"/>
-            <w:r>
-              <w:t xml:space="preserve"> </w:t>
+            <w:r>
+              <w:t xml:space="preserve">A+B+carry </w:t>
             </w:r>
           </w:p>
         </w:tc>
@@ -1165,10 +1136,7 @@
           </w:tcPr>
           <w:p>
             <w:r>
-              <w:t>011</w:t>
-            </w:r>
-            <w:r>
-              <w:t>0</w:t>
+              <w:t>0110</w:t>
             </w:r>
           </w:p>
         </w:tc>
@@ -1234,13 +1202,7 @@
           </w:tcPr>
           <w:p>
             <w:r>
-              <w:t>10</w:t>
-            </w:r>
-            <w:r>
-              <w:t>01</w:t>
-            </w:r>
-            <w:r>
-              <w:t xml:space="preserve"> </w:t>
+              <w:t xml:space="preserve">1001 </w:t>
             </w:r>
           </w:p>
         </w:tc>
@@ -1284,10 +1246,7 @@
           </w:tcPr>
           <w:p>
             <w:r>
-              <w:t>10</w:t>
-            </w:r>
-            <w:r>
-              <w:t>11</w:t>
+              <w:t>1011</w:t>
             </w:r>
           </w:p>
         </w:tc>
@@ -1309,10 +1268,7 @@
           </w:tcPr>
           <w:p>
             <w:r>
-              <w:t>1</w:t>
-            </w:r>
-            <w:r>
-              <w:t>100</w:t>
+              <w:t>1100</w:t>
             </w:r>
           </w:p>
         </w:tc>
@@ -1357,49 +1313,33 @@
                 <w:sz w:val="40"/>
                 <w:szCs w:val="40"/>
               </w:rPr>
-              <w:t xml:space="preserve">Rn - Temp – </w:t>
-            </w:r>
-            <w:proofErr w:type="gramStart"/>
+              <w:t>Rn - Temp – IR  in  (F3)</w:t>
+            </w:r>
             <w:r>
               <w:rPr>
                 <w:sz w:val="40"/>
                 <w:szCs w:val="40"/>
               </w:rPr>
-              <w:t>IR  in</w:t>
-            </w:r>
-            <w:proofErr w:type="gramEnd"/>
-            <w:r>
+              <w:t>(4)</w:t>
+            </w:r>
+          </w:p>
+        </w:tc>
+        <w:tc>
+          <w:tcPr>
+            <w:tcW w:w="4315" w:type="dxa"/>
+          </w:tcPr>
+          <w:p>
+            <w:pPr>
               <w:rPr>
                 <w:sz w:val="40"/>
                 <w:szCs w:val="40"/>
               </w:rPr>
-              <w:t xml:space="preserve">  (F3)</w:t>
-            </w:r>
+            </w:pPr>
             <w:r>
               <w:rPr>
                 <w:sz w:val="40"/>
                 <w:szCs w:val="40"/>
               </w:rPr>
-              <w:t>(4)</w:t>
-            </w:r>
-          </w:p>
-        </w:tc>
-        <w:tc>
-          <w:tcPr>
-            <w:tcW w:w="4315" w:type="dxa"/>
-          </w:tcPr>
-          <w:p>
-            <w:pPr>
-              <w:rPr>
-                <w:sz w:val="40"/>
-                <w:szCs w:val="40"/>
-              </w:rPr>
-            </w:pPr>
-            <w:r>
-              <w:rPr>
-                <w:sz w:val="40"/>
-                <w:szCs w:val="40"/>
-              </w:rPr>
               <w:t xml:space="preserve">Register in from bus c </w:t>
             </w:r>
           </w:p>
@@ -1576,15 +1516,7 @@
           </w:tcPr>
           <w:p>
             <w:r>
-              <w:t>R7(</w:t>
-            </w:r>
-            <w:proofErr w:type="spellStart"/>
-            <w:r>
-              <w:t>sp</w:t>
-            </w:r>
-            <w:proofErr w:type="spellEnd"/>
-            <w:r>
-              <w:t>)</w:t>
+              <w:t>R7(sp)</w:t>
             </w:r>
           </w:p>
         </w:tc>
@@ -1708,49 +1640,33 @@
                 <w:sz w:val="36"/>
                 <w:szCs w:val="36"/>
               </w:rPr>
-              <w:t>MAR – MDR – Flag in (F</w:t>
-            </w:r>
-            <w:proofErr w:type="gramStart"/>
+              <w:t>MAR – MDR – Flag in (F4)</w:t>
+            </w:r>
             <w:r>
               <w:rPr>
                 <w:sz w:val="36"/>
                 <w:szCs w:val="36"/>
               </w:rPr>
-              <w:t>4)</w:t>
-            </w:r>
-            <w:r>
+              <w:t>(2)</w:t>
+            </w:r>
+          </w:p>
+        </w:tc>
+        <w:tc>
+          <w:tcPr>
+            <w:tcW w:w="4315" w:type="dxa"/>
+          </w:tcPr>
+          <w:p>
+            <w:pPr>
               <w:rPr>
                 <w:sz w:val="36"/>
                 <w:szCs w:val="36"/>
               </w:rPr>
-              <w:t>(</w:t>
-            </w:r>
-            <w:proofErr w:type="gramEnd"/>
+            </w:pPr>
             <w:r>
               <w:rPr>
                 <w:sz w:val="36"/>
                 <w:szCs w:val="36"/>
               </w:rPr>
-              <w:t>2)</w:t>
-            </w:r>
-          </w:p>
-        </w:tc>
-        <w:tc>
-          <w:tcPr>
-            <w:tcW w:w="4315" w:type="dxa"/>
-          </w:tcPr>
-          <w:p>
-            <w:pPr>
-              <w:rPr>
-                <w:sz w:val="36"/>
-                <w:szCs w:val="36"/>
-              </w:rPr>
-            </w:pPr>
-            <w:r>
-              <w:rPr>
-                <w:sz w:val="36"/>
-                <w:szCs w:val="36"/>
-              </w:rPr>
               <w:t xml:space="preserve">Register in from bus c </w:t>
             </w:r>
           </w:p>
@@ -1794,13 +1710,8 @@
             <w:tcW w:w="4315" w:type="dxa"/>
           </w:tcPr>
           <w:p>
-            <w:proofErr w:type="spellStart"/>
-            <w:r>
-              <w:t>MDr</w:t>
-            </w:r>
-            <w:proofErr w:type="spellEnd"/>
-            <w:r>
-              <w:t xml:space="preserve"> </w:t>
+            <w:r>
+              <w:t xml:space="preserve">MDr </w:t>
             </w:r>
           </w:p>
         </w:tc>
@@ -1911,103 +1822,93 @@
                 <w:sz w:val="36"/>
                 <w:szCs w:val="36"/>
               </w:rPr>
-              <w:t xml:space="preserve">(2 bits </w:t>
+              <w:t>(2 bits )</w:t>
+            </w:r>
+          </w:p>
+        </w:tc>
+        <w:tc>
+          <w:tcPr>
+            <w:tcW w:w="4315" w:type="dxa"/>
+          </w:tcPr>
+          <w:p>
+            <w:pPr>
+              <w:rPr>
+                <w:sz w:val="36"/>
+                <w:szCs w:val="36"/>
+              </w:rPr>
+            </w:pPr>
+            <w:r>
+              <w:rPr>
+                <w:sz w:val="36"/>
+                <w:szCs w:val="36"/>
+              </w:rPr>
+              <w:t xml:space="preserve">Read and write signal </w:t>
+            </w:r>
+            <w:r>
+              <w:rPr>
+                <w:sz w:val="36"/>
+                <w:szCs w:val="36"/>
+              </w:rPr>
+              <w:t xml:space="preserve"> </w:t>
+            </w:r>
+          </w:p>
+        </w:tc>
+      </w:tr>
+      <w:tr>
+        <w:tc>
+          <w:tcPr>
+            <w:tcW w:w="4315" w:type="dxa"/>
+          </w:tcPr>
+          <w:p>
+            <w:r>
+              <w:t>00</w:t>
+            </w:r>
+          </w:p>
+        </w:tc>
+        <w:tc>
+          <w:tcPr>
+            <w:tcW w:w="4315" w:type="dxa"/>
+          </w:tcPr>
+          <w:p>
+            <w:r>
+              <w:t>Read</w:t>
+            </w:r>
+          </w:p>
+        </w:tc>
+      </w:tr>
+      <w:tr>
+        <w:tc>
+          <w:tcPr>
+            <w:tcW w:w="4315" w:type="dxa"/>
+          </w:tcPr>
+          <w:p>
+            <w:r>
+              <w:t>01</w:t>
+            </w:r>
+          </w:p>
+        </w:tc>
+        <w:tc>
+          <w:tcPr>
+            <w:tcW w:w="4315" w:type="dxa"/>
+          </w:tcPr>
+          <w:p>
+            <w:r>
+              <w:t xml:space="preserve">Write  </w:t>
+            </w:r>
+          </w:p>
+        </w:tc>
+      </w:tr>
+      <w:tr>
+        <w:tc>
+          <w:tcPr>
+            <w:tcW w:w="4315" w:type="dxa"/>
+          </w:tcPr>
+          <w:p>
+            <w:r>
+              <w:t>10</w:t>
             </w:r>
             <w:bookmarkStart w:id="2" w:name="_GoBack"/>
             <w:bookmarkEnd w:id="2"/>
-            <w:r>
-              <w:rPr>
-                <w:sz w:val="36"/>
-                <w:szCs w:val="36"/>
-              </w:rPr>
-              <w:t>)</w:t>
-            </w:r>
-          </w:p>
-        </w:tc>
-        <w:tc>
-          <w:tcPr>
-            <w:tcW w:w="4315" w:type="dxa"/>
-          </w:tcPr>
-          <w:p>
-            <w:pPr>
-              <w:rPr>
-                <w:sz w:val="36"/>
-                <w:szCs w:val="36"/>
-              </w:rPr>
-            </w:pPr>
-            <w:r>
-              <w:rPr>
-                <w:sz w:val="36"/>
-                <w:szCs w:val="36"/>
-              </w:rPr>
-              <w:t xml:space="preserve">Read and write signal </w:t>
-            </w:r>
-            <w:r>
-              <w:rPr>
-                <w:sz w:val="36"/>
-                <w:szCs w:val="36"/>
-              </w:rPr>
-              <w:t xml:space="preserve"> </w:t>
-            </w:r>
-          </w:p>
-        </w:tc>
-      </w:tr>
-      <w:tr>
-        <w:tc>
-          <w:tcPr>
-            <w:tcW w:w="4315" w:type="dxa"/>
-          </w:tcPr>
-          <w:p>
-            <w:r>
-              <w:t>00</w:t>
-            </w:r>
-          </w:p>
-        </w:tc>
-        <w:tc>
-          <w:tcPr>
-            <w:tcW w:w="4315" w:type="dxa"/>
-          </w:tcPr>
-          <w:p>
-            <w:r>
-              <w:t>Read</w:t>
-            </w:r>
-          </w:p>
-        </w:tc>
-      </w:tr>
-      <w:tr>
-        <w:tc>
-          <w:tcPr>
-            <w:tcW w:w="4315" w:type="dxa"/>
-          </w:tcPr>
-          <w:p>
-            <w:r>
-              <w:t>01</w:t>
-            </w:r>
-          </w:p>
-        </w:tc>
-        <w:tc>
-          <w:tcPr>
-            <w:tcW w:w="4315" w:type="dxa"/>
-          </w:tcPr>
-          <w:p>
-            <w:r>
-              <w:t xml:space="preserve">Write </w:t>
-            </w:r>
-            <w:r>
-              <w:t xml:space="preserve"> </w:t>
-            </w:r>
-          </w:p>
-        </w:tc>
-      </w:tr>
-      <w:tr>
-        <w:tc>
-          <w:tcPr>
-            <w:tcW w:w="4315" w:type="dxa"/>
-          </w:tcPr>
-          <w:p>
-            <w:r>
-              <w:t>11</w:t>
-            </w:r>
           </w:p>
         </w:tc>
         <w:tc>
@@ -2035,7 +1936,7 @@
 </file>
 
 <file path=word/endnotes.xml><?xml version="1.0" encoding="utf-8"?>
-<w:endnotes xmlns:wpc="http://schemas.microsoft.com/office/word/2010/wordprocessingCanvas" xmlns:cx="http://schemas.microsoft.com/office/drawing/2014/chartex" xmlns:cx1="http://schemas.microsoft.com/office/drawing/2015/9/8/chartex" xmlns:cx2="http://schemas.microsoft.com/office/drawing/2015/10/21/chartex" xmlns:cx3="http://schemas.microsoft.com/office/drawing/2016/5/9/chartex" xmlns:cx4="http://schemas.microsoft.com/office/drawing/2016/5/10/chartex" xmlns:cx5="http://schemas.microsoft.com/office/drawing/2016/5/11/chartex" xmlns:cx6="http://schemas.microsoft.com/office/drawing/2016/5/12/chartex" xmlns:cx7="http://schemas.microsoft.com/office/drawing/2016/5/13/chartex" xmlns:cx8="http://schemas.microsoft.com/office/drawing/2016/5/14/chartex" xmlns:mc="http://schemas.openxmlformats.org/markup-compatibility/2006" xmlns:aink="http://schemas.microsoft.com/office/drawing/2016/ink" xmlns:am3d="http://schemas.microsoft.com/office/drawing/2017/model3d" xmlns:o="urn:schemas-microsoft-com:office:office" xmlns:r="http://schemas.openxmlformats.org/officeDocument/2006/relationships" xmlns:m="http://schemas.openxmlformats.org/officeDocument/2006/math" xmlns:v="urn:schemas-microsoft-com:vml" xmlns:wp14="http://schemas.microsoft.com/office/word/2010/wordprocessingDrawing" xmlns:wp="http://schemas.openxmlformats.org/drawingml/2006/wordprocessingDrawing" xmlns:w10="urn:schemas-microsoft-com:office:word" xmlns:w="http://schemas.openxmlformats.org/wordprocessingml/2006/main" xmlns:w14="http://schemas.microsoft.com/office/word/2010/wordml" xmlns:w15="http://schemas.microsoft.com/office/word/2012/wordml" xmlns:w16cid="http://schemas.microsoft.com/office/word/2016/wordml/cid" xmlns:w16se="http://schemas.microsoft.com/office/word/2015/wordml/symex" xmlns:wpg="http://schemas.microsoft.com/office/word/2010/wordprocessingGroup" xmlns:wpi="http://schemas.microsoft.com/office/word/2010/wordprocessingInk" xmlns:wne="http://schemas.microsoft.com/office/word/2006/wordml" xmlns:wps="http://schemas.microsoft.com/office/word/2010/wordprocessingShape" mc:Ignorable="w14 w15 w16se w16cid wp14">
+<w:endnotes xmlns:wpc="http://schemas.microsoft.com/office/word/2010/wordprocessingCanvas" xmlns:mc="http://schemas.openxmlformats.org/markup-compatibility/2006" xmlns:o="urn:schemas-microsoft-com:office:office" xmlns:r="http://schemas.openxmlformats.org/officeDocument/2006/relationships" xmlns:m="http://schemas.openxmlformats.org/officeDocument/2006/math" xmlns:v="urn:schemas-microsoft-com:vml" xmlns:wp14="http://schemas.microsoft.com/office/word/2010/wordprocessingDrawing" xmlns:wp="http://schemas.openxmlformats.org/drawingml/2006/wordprocessingDrawing" xmlns:w10="urn:schemas-microsoft-com:office:word" xmlns:w="http://schemas.openxmlformats.org/wordprocessingml/2006/main" xmlns:w14="http://schemas.microsoft.com/office/word/2010/wordml" xmlns:w15="http://schemas.microsoft.com/office/word/2012/wordml" xmlns:wpg="http://schemas.microsoft.com/office/word/2010/wordprocessingGroup" xmlns:wpi="http://schemas.microsoft.com/office/word/2010/wordprocessingInk" xmlns:wne="http://schemas.microsoft.com/office/word/2006/wordml" xmlns:wps="http://schemas.microsoft.com/office/word/2010/wordprocessingShape" mc:Ignorable="w14 w15 wp14">
   <w:endnote w:type="separator" w:id="-1">
     <w:p>
       <w:pPr>
@@ -2060,7 +1961,7 @@
 </file>
 
 <file path=word/footnotes.xml><?xml version="1.0" encoding="utf-8"?>
-<w:footnotes xmlns:wpc="http://schemas.microsoft.com/office/word/2010/wordprocessingCanvas" xmlns:cx="http://schemas.microsoft.com/office/drawing/2014/chartex" xmlns:cx1="http://schemas.microsoft.com/office/drawing/2015/9/8/chartex" xmlns:cx2="http://schemas.microsoft.com/office/drawing/2015/10/21/chartex" xmlns:cx3="http://schemas.microsoft.com/office/drawing/2016/5/9/chartex" xmlns:cx4="http://schemas.microsoft.com/office/drawing/2016/5/10/chartex" xmlns:cx5="http://schemas.microsoft.com/office/drawing/2016/5/11/chartex" xmlns:cx6="http://schemas.microsoft.com/office/drawing/2016/5/12/chartex" xmlns:cx7="http://schemas.microsoft.com/office/drawing/2016/5/13/chartex" xmlns:cx8="http://schemas.microsoft.com/office/drawing/2016/5/14/chartex" xmlns:mc="http://schemas.openxmlformats.org/markup-compatibility/2006" xmlns:aink="http://schemas.microsoft.com/office/drawing/2016/ink" xmlns:am3d="http://schemas.microsoft.com/office/drawing/2017/model3d" xmlns:o="urn:schemas-microsoft-com:office:office" xmlns:r="http://schemas.openxmlformats.org/officeDocument/2006/relationships" xmlns:m="http://schemas.openxmlformats.org/officeDocument/2006/math" xmlns:v="urn:schemas-microsoft-com:vml" xmlns:wp14="http://schemas.microsoft.com/office/word/2010/wordprocessingDrawing" xmlns:wp="http://schemas.openxmlformats.org/drawingml/2006/wordprocessingDrawing" xmlns:w10="urn:schemas-microsoft-com:office:word" xmlns:w="http://schemas.openxmlformats.org/wordprocessingml/2006/main" xmlns:w14="http://schemas.microsoft.com/office/word/2010/wordml" xmlns:w15="http://schemas.microsoft.com/office/word/2012/wordml" xmlns:w16cid="http://schemas.microsoft.com/office/word/2016/wordml/cid" xmlns:w16se="http://schemas.microsoft.com/office/word/2015/wordml/symex" xmlns:wpg="http://schemas.microsoft.com/office/word/2010/wordprocessingGroup" xmlns:wpi="http://schemas.microsoft.com/office/word/2010/wordprocessingInk" xmlns:wne="http://schemas.microsoft.com/office/word/2006/wordml" xmlns:wps="http://schemas.microsoft.com/office/word/2010/wordprocessingShape" mc:Ignorable="w14 w15 w16se w16cid wp14">
+<w:footnotes xmlns:wpc="http://schemas.microsoft.com/office/word/2010/wordprocessingCanvas" xmlns:mc="http://schemas.openxmlformats.org/markup-compatibility/2006" xmlns:o="urn:schemas-microsoft-com:office:office" xmlns:r="http://schemas.openxmlformats.org/officeDocument/2006/relationships" xmlns:m="http://schemas.openxmlformats.org/officeDocument/2006/math" xmlns:v="urn:schemas-microsoft-com:vml" xmlns:wp14="http://schemas.microsoft.com/office/word/2010/wordprocessingDrawing" xmlns:wp="http://schemas.openxmlformats.org/drawingml/2006/wordprocessingDrawing" xmlns:w10="urn:schemas-microsoft-com:office:word" xmlns:w="http://schemas.openxmlformats.org/wordprocessingml/2006/main" xmlns:w14="http://schemas.microsoft.com/office/word/2010/wordml" xmlns:w15="http://schemas.microsoft.com/office/word/2012/wordml" xmlns:wpg="http://schemas.microsoft.com/office/word/2010/wordprocessingGroup" xmlns:wpi="http://schemas.microsoft.com/office/word/2010/wordprocessingInk" xmlns:wne="http://schemas.microsoft.com/office/word/2006/wordml" xmlns:wps="http://schemas.microsoft.com/office/word/2010/wordprocessingShape" mc:Ignorable="w14 w15 wp14">
   <w:footnote w:type="separator" w:id="-1">
     <w:p>
       <w:pPr>
@@ -2085,7 +1986,7 @@
 </file>
 
 <file path=word/styles.xml><?xml version="1.0" encoding="utf-8"?>
-<w:styles xmlns:mc="http://schemas.openxmlformats.org/markup-compatibility/2006" xmlns:r="http://schemas.openxmlformats.org/officeDocument/2006/relationships" xmlns:w="http://schemas.openxmlformats.org/wordprocessingml/2006/main" xmlns:w14="http://schemas.microsoft.com/office/word/2010/wordml" xmlns:w15="http://schemas.microsoft.com/office/word/2012/wordml" xmlns:w16cid="http://schemas.microsoft.com/office/word/2016/wordml/cid" xmlns:w16se="http://schemas.microsoft.com/office/word/2015/wordml/symex" mc:Ignorable="w14 w15 w16se w16cid">
+<w:styles xmlns:mc="http://schemas.openxmlformats.org/markup-compatibility/2006" xmlns:r="http://schemas.openxmlformats.org/officeDocument/2006/relationships" xmlns:w="http://schemas.openxmlformats.org/wordprocessingml/2006/main" xmlns:w14="http://schemas.microsoft.com/office/word/2010/wordml" xmlns:w15="http://schemas.microsoft.com/office/word/2012/wordml" mc:Ignorable="w14 w15">
   <w:docDefaults>
     <w:rPrDefault>
       <w:rPr>
@@ -2101,7 +2002,7 @@
       </w:pPr>
     </w:pPrDefault>
   </w:docDefaults>
-  <w:latentStyles w:defLockedState="0" w:defUIPriority="99" w:defSemiHidden="0" w:defUnhideWhenUsed="0" w:defQFormat="0" w:count="375">
+  <w:latentStyles w:defLockedState="0" w:defUIPriority="99" w:defSemiHidden="0" w:defUnhideWhenUsed="0" w:defQFormat="0" w:count="371">
     <w:lsdException w:name="Normal" w:uiPriority="0" w:qFormat="1"/>
     <w:lsdException w:name="heading 1" w:uiPriority="9" w:qFormat="1"/>
     <w:lsdException w:name="heading 2" w:semiHidden="1" w:uiPriority="9" w:unhideWhenUsed="1" w:qFormat="1"/>
@@ -2473,10 +2374,6 @@
     <w:lsdException w:name="List Table 5 Dark Accent 6" w:uiPriority="50"/>
     <w:lsdException w:name="List Table 6 Colorful Accent 6" w:uiPriority="51"/>
     <w:lsdException w:name="List Table 7 Colorful Accent 6" w:uiPriority="52"/>
-    <w:lsdException w:name="Mention" w:semiHidden="1" w:unhideWhenUsed="1"/>
-    <w:lsdException w:name="Smart Hyperlink" w:semiHidden="1" w:unhideWhenUsed="1"/>
-    <w:lsdException w:name="Hashtag" w:semiHidden="1" w:unhideWhenUsed="1"/>
-    <w:lsdException w:name="Unresolved Mention" w:semiHidden="1" w:unhideWhenUsed="1"/>
   </w:latentStyles>
   <w:style w:type="paragraph" w:default="1" w:styleId="Normal">
     <w:name w:val="Normal"/>

</xml_diff>

<commit_message>
decoding circuit of registers + pc incrementer done without test
</commit_message>
<xml_diff>
--- a/archproject/control word .docx
+++ b/archproject/control word .docx
@@ -638,7 +638,7 @@
           </w:tcPr>
           <w:p>
             <w:r>
-              <w:t>R0</w:t>
+              <w:t>Rn src</w:t>
             </w:r>
           </w:p>
         </w:tc>
@@ -660,7 +660,7 @@
           </w:tcPr>
           <w:p>
             <w:r>
-              <w:t>R1</w:t>
+              <w:t>Rn dst</w:t>
             </w:r>
           </w:p>
         </w:tc>
@@ -682,7 +682,7 @@
           </w:tcPr>
           <w:p>
             <w:r>
-              <w:t>R2</w:t>
+              <w:t>R6(PC)</w:t>
             </w:r>
           </w:p>
         </w:tc>
@@ -704,7 +704,7 @@
           </w:tcPr>
           <w:p>
             <w:r>
-              <w:t>R3</w:t>
+              <w:t>R7(SP)</w:t>
             </w:r>
           </w:p>
         </w:tc>
@@ -726,7 +726,7 @@
           </w:tcPr>
           <w:p>
             <w:r>
-              <w:t>R4</w:t>
+              <w:t>MDR</w:t>
             </w:r>
           </w:p>
         </w:tc>
@@ -748,7 +748,7 @@
           </w:tcPr>
           <w:p>
             <w:r>
-              <w:t>R5</w:t>
+              <w:t>Temp1</w:t>
             </w:r>
           </w:p>
         </w:tc>
@@ -762,15 +762,18 @@
             <w:r>
               <w:t>0110</w:t>
             </w:r>
-          </w:p>
-        </w:tc>
-        <w:tc>
-          <w:tcPr>
-            <w:tcW w:w="4315" w:type="dxa"/>
-          </w:tcPr>
-          <w:p>
-            <w:r>
-              <w:t>R6(PC)</w:t>
+            <w:r>
+              <w:t xml:space="preserve"> </w:t>
+            </w:r>
+          </w:p>
+        </w:tc>
+        <w:tc>
+          <w:tcPr>
+            <w:tcW w:w="4315" w:type="dxa"/>
+          </w:tcPr>
+          <w:p>
+            <w:r>
+              <w:t>Temp2</w:t>
             </w:r>
           </w:p>
         </w:tc>
@@ -792,7 +795,7 @@
           </w:tcPr>
           <w:p>
             <w:r>
-              <w:t>R7(SP)</w:t>
+              <w:t>flag</w:t>
             </w:r>
           </w:p>
         </w:tc>
@@ -805,94 +808,6 @@
           <w:p>
             <w:r>
               <w:t>1000</w:t>
-            </w:r>
-          </w:p>
-        </w:tc>
-        <w:tc>
-          <w:tcPr>
-            <w:tcW w:w="4315" w:type="dxa"/>
-          </w:tcPr>
-          <w:p>
-            <w:r>
-              <w:t>MDR</w:t>
-            </w:r>
-          </w:p>
-        </w:tc>
-      </w:tr>
-      <w:tr>
-        <w:tc>
-          <w:tcPr>
-            <w:tcW w:w="4315" w:type="dxa"/>
-          </w:tcPr>
-          <w:p>
-            <w:r>
-              <w:t>1001</w:t>
-            </w:r>
-          </w:p>
-        </w:tc>
-        <w:tc>
-          <w:tcPr>
-            <w:tcW w:w="4315" w:type="dxa"/>
-          </w:tcPr>
-          <w:p>
-            <w:r>
-              <w:t>Temp1</w:t>
-            </w:r>
-          </w:p>
-        </w:tc>
-      </w:tr>
-      <w:tr>
-        <w:tc>
-          <w:tcPr>
-            <w:tcW w:w="4315" w:type="dxa"/>
-          </w:tcPr>
-          <w:p>
-            <w:r>
-              <w:t xml:space="preserve">1010 </w:t>
-            </w:r>
-          </w:p>
-        </w:tc>
-        <w:tc>
-          <w:tcPr>
-            <w:tcW w:w="4315" w:type="dxa"/>
-          </w:tcPr>
-          <w:p>
-            <w:r>
-              <w:t>Temp2</w:t>
-            </w:r>
-          </w:p>
-        </w:tc>
-      </w:tr>
-      <w:tr>
-        <w:tc>
-          <w:tcPr>
-            <w:tcW w:w="4315" w:type="dxa"/>
-          </w:tcPr>
-          <w:p>
-            <w:r>
-              <w:t>1011</w:t>
-            </w:r>
-          </w:p>
-        </w:tc>
-        <w:tc>
-          <w:tcPr>
-            <w:tcW w:w="4315" w:type="dxa"/>
-          </w:tcPr>
-          <w:p>
-            <w:r>
-              <w:t>flag</w:t>
-            </w:r>
-          </w:p>
-        </w:tc>
-      </w:tr>
-      <w:tr>
-        <w:tc>
-          <w:tcPr>
-            <w:tcW w:w="4315" w:type="dxa"/>
-          </w:tcPr>
-          <w:p>
-            <w:r>
-              <w:t>1100</w:t>
             </w:r>
           </w:p>
         </w:tc>
@@ -910,6 +825,8 @@
     </w:tbl>
     <w:p/>
     <w:bookmarkEnd w:id="0"/>
+    <w:p/>
+    <w:p/>
     <w:p/>
     <w:p/>
     <w:p/>
@@ -967,6 +884,13 @@
               </w:rPr>
               <w:t xml:space="preserve"> (4 bits)</w:t>
             </w:r>
+            <w:r>
+              <w:rPr>
+                <w:sz w:val="40"/>
+                <w:szCs w:val="40"/>
+              </w:rPr>
+              <w:t xml:space="preserve">                                                                                                                                                                                                                                                                                                                                                                                                                                                                                                                                                                                                                                                                                                                                                                                                                                                                                                                                                                                                                                                                                                                                                                                                                                                                                                                                                                                                                                                                                                                                                                                                                                                                                                                                                                                                                                                                                                                                                                                                                                                                                                                                                                                                                                                                                                                                                                                                                                                                                                                                                                                    </w:t>
+            </w:r>
           </w:p>
         </w:tc>
         <w:tc>
@@ -1014,7 +938,7 @@
           </w:tcPr>
           <w:p>
             <w:r>
-              <w:t>R0</w:t>
+              <w:t>Rn src</w:t>
             </w:r>
           </w:p>
         </w:tc>
@@ -1036,7 +960,7 @@
           </w:tcPr>
           <w:p>
             <w:r>
-              <w:t>R1</w:t>
+              <w:t>Rn dst</w:t>
             </w:r>
           </w:p>
         </w:tc>
@@ -1058,7 +982,7 @@
           </w:tcPr>
           <w:p>
             <w:r>
-              <w:t>R2</w:t>
+              <w:t>R7(SP)</w:t>
             </w:r>
           </w:p>
         </w:tc>
@@ -1080,7 +1004,7 @@
           </w:tcPr>
           <w:p>
             <w:r>
-              <w:t>R3</w:t>
+              <w:t>MDR</w:t>
             </w:r>
           </w:p>
         </w:tc>
@@ -1102,7 +1026,7 @@
           </w:tcPr>
           <w:p>
             <w:r>
-              <w:t>R4</w:t>
+              <w:t>Temp1</w:t>
             </w:r>
           </w:p>
         </w:tc>
@@ -1116,15 +1040,18 @@
             <w:r>
               <w:t>0101</w:t>
             </w:r>
-          </w:p>
-        </w:tc>
-        <w:tc>
-          <w:tcPr>
-            <w:tcW w:w="4315" w:type="dxa"/>
-          </w:tcPr>
-          <w:p>
-            <w:r>
-              <w:t>R5</w:t>
+            <w:r>
+              <w:t xml:space="preserve"> </w:t>
+            </w:r>
+          </w:p>
+        </w:tc>
+        <w:tc>
+          <w:tcPr>
+            <w:tcW w:w="4315" w:type="dxa"/>
+          </w:tcPr>
+          <w:p>
+            <w:r>
+              <w:t>Temp2</w:t>
             </w:r>
           </w:p>
         </w:tc>
@@ -1146,7 +1073,10 @@
           </w:tcPr>
           <w:p>
             <w:r>
-              <w:t>R7(SP)</w:t>
+              <w:t>IR</w:t>
+            </w:r>
+            <w:r>
+              <w:t>-----address filed of IR (:)</w:t>
             </w:r>
           </w:p>
         </w:tc>
@@ -1168,7 +1098,7 @@
           </w:tcPr>
           <w:p>
             <w:r>
-              <w:t>MDR</w:t>
+              <w:t>flag</w:t>
             </w:r>
           </w:p>
         </w:tc>
@@ -1181,94 +1111,6 @@
           <w:p>
             <w:r>
               <w:t>1000</w:t>
-            </w:r>
-          </w:p>
-        </w:tc>
-        <w:tc>
-          <w:tcPr>
-            <w:tcW w:w="4315" w:type="dxa"/>
-          </w:tcPr>
-          <w:p>
-            <w:r>
-              <w:t>Temp1</w:t>
-            </w:r>
-          </w:p>
-        </w:tc>
-      </w:tr>
-      <w:tr>
-        <w:tc>
-          <w:tcPr>
-            <w:tcW w:w="4315" w:type="dxa"/>
-          </w:tcPr>
-          <w:p>
-            <w:r>
-              <w:t xml:space="preserve">1001 </w:t>
-            </w:r>
-          </w:p>
-        </w:tc>
-        <w:tc>
-          <w:tcPr>
-            <w:tcW w:w="4315" w:type="dxa"/>
-          </w:tcPr>
-          <w:p>
-            <w:r>
-              <w:t>Temp2</w:t>
-            </w:r>
-          </w:p>
-        </w:tc>
-      </w:tr>
-      <w:tr>
-        <w:tc>
-          <w:tcPr>
-            <w:tcW w:w="4315" w:type="dxa"/>
-          </w:tcPr>
-          <w:p>
-            <w:r>
-              <w:t>1010</w:t>
-            </w:r>
-          </w:p>
-        </w:tc>
-        <w:tc>
-          <w:tcPr>
-            <w:tcW w:w="4315" w:type="dxa"/>
-          </w:tcPr>
-          <w:p>
-            <w:r>
-              <w:t>IR</w:t>
-            </w:r>
-          </w:p>
-        </w:tc>
-      </w:tr>
-      <w:tr>
-        <w:tc>
-          <w:tcPr>
-            <w:tcW w:w="4315" w:type="dxa"/>
-          </w:tcPr>
-          <w:p>
-            <w:r>
-              <w:t>1011</w:t>
-            </w:r>
-          </w:p>
-        </w:tc>
-        <w:tc>
-          <w:tcPr>
-            <w:tcW w:w="4315" w:type="dxa"/>
-          </w:tcPr>
-          <w:p>
-            <w:r>
-              <w:t>flag</w:t>
-            </w:r>
-          </w:p>
-        </w:tc>
-      </w:tr>
-      <w:tr>
-        <w:tc>
-          <w:tcPr>
-            <w:tcW w:w="4315" w:type="dxa"/>
-          </w:tcPr>
-          <w:p>
-            <w:r>
-              <w:t>1100</w:t>
             </w:r>
           </w:p>
         </w:tc>
@@ -1362,7 +1204,7 @@
           </w:tcPr>
           <w:p>
             <w:r>
-              <w:t>R0</w:t>
+              <w:t>Rn src</w:t>
             </w:r>
           </w:p>
         </w:tc>
@@ -1384,7 +1226,10 @@
           </w:tcPr>
           <w:p>
             <w:r>
-              <w:t>R1</w:t>
+              <w:t>R</w:t>
+            </w:r>
+            <w:r>
+              <w:t>n dst</w:t>
             </w:r>
           </w:p>
         </w:tc>
@@ -1406,7 +1251,7 @@
           </w:tcPr>
           <w:p>
             <w:r>
-              <w:t>R2</w:t>
+              <w:t>R6(pc)</w:t>
             </w:r>
           </w:p>
         </w:tc>
@@ -1428,7 +1273,7 @@
           </w:tcPr>
           <w:p>
             <w:r>
-              <w:t>R3</w:t>
+              <w:t>R7(sp)</w:t>
             </w:r>
           </w:p>
         </w:tc>
@@ -1450,7 +1295,7 @@
           </w:tcPr>
           <w:p>
             <w:r>
-              <w:t>R4</w:t>
+              <w:t>Temp1</w:t>
             </w:r>
           </w:p>
         </w:tc>
@@ -1472,7 +1317,7 @@
           </w:tcPr>
           <w:p>
             <w:r>
-              <w:t>R5</w:t>
+              <w:t>Temp2</w:t>
             </w:r>
           </w:p>
         </w:tc>
@@ -1494,7 +1339,7 @@
           </w:tcPr>
           <w:p>
             <w:r>
-              <w:t>R6(pc)</w:t>
+              <w:t>IR</w:t>
             </w:r>
           </w:p>
         </w:tc>
@@ -1516,7 +1361,7 @@
           </w:tcPr>
           <w:p>
             <w:r>
-              <w:t>R7(sp)</w:t>
+              <w:t>Inc pc</w:t>
             </w:r>
           </w:p>
         </w:tc>
@@ -1538,80 +1383,16 @@
           </w:tcPr>
           <w:p>
             <w:r>
-              <w:t>Temp1</w:t>
-            </w:r>
-          </w:p>
-        </w:tc>
-      </w:tr>
-      <w:tr>
-        <w:tc>
-          <w:tcPr>
-            <w:tcW w:w="4315" w:type="dxa"/>
-          </w:tcPr>
-          <w:p>
-            <w:r>
-              <w:t>1001</w:t>
-            </w:r>
-          </w:p>
-        </w:tc>
-        <w:tc>
-          <w:tcPr>
-            <w:tcW w:w="4315" w:type="dxa"/>
-          </w:tcPr>
-          <w:p>
-            <w:r>
-              <w:t>Temp2</w:t>
-            </w:r>
-          </w:p>
-        </w:tc>
-      </w:tr>
-      <w:tr>
-        <w:tc>
-          <w:tcPr>
-            <w:tcW w:w="4315" w:type="dxa"/>
-          </w:tcPr>
-          <w:p>
-            <w:r>
-              <w:t>1010</w:t>
-            </w:r>
-          </w:p>
-        </w:tc>
-        <w:tc>
-          <w:tcPr>
-            <w:tcW w:w="4315" w:type="dxa"/>
-          </w:tcPr>
-          <w:p>
-            <w:r>
-              <w:t>IR</w:t>
-            </w:r>
-          </w:p>
-        </w:tc>
-      </w:tr>
-      <w:tr>
-        <w:tc>
-          <w:tcPr>
-            <w:tcW w:w="4315" w:type="dxa"/>
-          </w:tcPr>
-          <w:p>
-            <w:r>
-              <w:t>1011</w:t>
-            </w:r>
-          </w:p>
-        </w:tc>
-        <w:tc>
-          <w:tcPr>
-            <w:tcW w:w="4315" w:type="dxa"/>
-          </w:tcPr>
-          <w:p>
-            <w:r>
-              <w:t>No operation</w:t>
-            </w:r>
+              <w:t xml:space="preserve">No operation </w:t>
+            </w:r>
+            <w:bookmarkStart w:id="1" w:name="_GoBack"/>
+            <w:bookmarkEnd w:id="1"/>
           </w:p>
         </w:tc>
       </w:tr>
     </w:tbl>
     <w:p>
-      <w:bookmarkStart w:id="1" w:name="OLE_LINK2"/>
+      <w:bookmarkStart w:id="2" w:name="OLE_LINK2"/>
     </w:p>
     <w:tbl>
       <w:tblPr>
@@ -1760,7 +1541,7 @@
           </w:p>
         </w:tc>
       </w:tr>
-      <w:bookmarkEnd w:id="1"/>
+      <w:bookmarkEnd w:id="2"/>
     </w:tbl>
     <w:p/>
     <w:p/>
@@ -1793,7 +1574,6 @@
                 <w:sz w:val="36"/>
                 <w:szCs w:val="36"/>
               </w:rPr>
-              <w:lastRenderedPageBreak/>
               <w:t>Read - Write</w:t>
             </w:r>
             <w:r>
@@ -1907,8 +1687,6 @@
             <w:r>
               <w:t>10</w:t>
             </w:r>
-            <w:bookmarkStart w:id="2" w:name="_GoBack"/>
-            <w:bookmarkEnd w:id="2"/>
           </w:p>
         </w:tc>
         <w:tc>
@@ -1924,7 +1702,396 @@
       </w:tr>
     </w:tbl>
     <w:p/>
+    <w:tbl>
+      <w:tblPr>
+        <w:tblStyle w:val="TableGrid"/>
+        <w:tblW w:w="0" w:type="auto"/>
+        <w:tblLook w:val="04A0" w:firstRow="1" w:lastRow="0" w:firstColumn="1" w:lastColumn="0" w:noHBand="0" w:noVBand="1"/>
+      </w:tblPr>
+      <w:tblGrid>
+        <w:gridCol w:w="4315"/>
+        <w:gridCol w:w="4315"/>
+      </w:tblGrid>
+      <w:tr>
+        <w:tc>
+          <w:tcPr>
+            <w:tcW w:w="4315" w:type="dxa"/>
+          </w:tcPr>
+          <w:p>
+            <w:pPr>
+              <w:rPr>
+                <w:sz w:val="36"/>
+                <w:szCs w:val="36"/>
+              </w:rPr>
+            </w:pPr>
+            <w:r>
+              <w:rPr>
+                <w:sz w:val="36"/>
+                <w:szCs w:val="36"/>
+              </w:rPr>
+              <w:lastRenderedPageBreak/>
+              <w:t>Next Address</w:t>
+            </w:r>
+            <w:r>
+              <w:rPr>
+                <w:sz w:val="36"/>
+                <w:szCs w:val="36"/>
+              </w:rPr>
+              <w:t xml:space="preserve"> (F</w:t>
+            </w:r>
+            <w:r>
+              <w:rPr>
+                <w:sz w:val="36"/>
+                <w:szCs w:val="36"/>
+              </w:rPr>
+              <w:t>6</w:t>
+            </w:r>
+            <w:r>
+              <w:rPr>
+                <w:sz w:val="36"/>
+                <w:szCs w:val="36"/>
+              </w:rPr>
+              <w:t>)</w:t>
+            </w:r>
+            <w:r>
+              <w:rPr>
+                <w:sz w:val="36"/>
+                <w:szCs w:val="36"/>
+              </w:rPr>
+              <w:t>(</w:t>
+            </w:r>
+            <w:r>
+              <w:rPr>
+                <w:sz w:val="36"/>
+                <w:szCs w:val="36"/>
+              </w:rPr>
+              <w:t>6</w:t>
+            </w:r>
+            <w:r>
+              <w:rPr>
+                <w:sz w:val="36"/>
+                <w:szCs w:val="36"/>
+              </w:rPr>
+              <w:t xml:space="preserve"> bits )</w:t>
+            </w:r>
+          </w:p>
+        </w:tc>
+        <w:tc>
+          <w:tcPr>
+            <w:tcW w:w="4315" w:type="dxa"/>
+          </w:tcPr>
+          <w:p>
+            <w:pPr>
+              <w:rPr>
+                <w:sz w:val="36"/>
+                <w:szCs w:val="36"/>
+              </w:rPr>
+            </w:pPr>
+            <w:r>
+              <w:rPr>
+                <w:sz w:val="36"/>
+                <w:szCs w:val="36"/>
+              </w:rPr>
+              <w:t>At each micro instruction I have the next address field</w:t>
+            </w:r>
+          </w:p>
+        </w:tc>
+      </w:tr>
+      <w:tr>
+        <w:tc>
+          <w:tcPr>
+            <w:tcW w:w="4315" w:type="dxa"/>
+          </w:tcPr>
+          <w:p/>
+        </w:tc>
+        <w:tc>
+          <w:tcPr>
+            <w:tcW w:w="4315" w:type="dxa"/>
+          </w:tcPr>
+          <w:p>
+            <w:pPr>
+              <w:tabs>
+                <w:tab w:val="left" w:pos="1356"/>
+              </w:tabs>
+            </w:pPr>
+          </w:p>
+        </w:tc>
+      </w:tr>
+      <w:tr>
+        <w:tc>
+          <w:tcPr>
+            <w:tcW w:w="4315" w:type="dxa"/>
+          </w:tcPr>
+          <w:p/>
+        </w:tc>
+        <w:tc>
+          <w:tcPr>
+            <w:tcW w:w="4315" w:type="dxa"/>
+          </w:tcPr>
+          <w:p>
+            <w:r>
+              <w:t xml:space="preserve"> </w:t>
+            </w:r>
+          </w:p>
+        </w:tc>
+      </w:tr>
+      <w:tr>
+        <w:tc>
+          <w:tcPr>
+            <w:tcW w:w="4315" w:type="dxa"/>
+          </w:tcPr>
+          <w:p/>
+        </w:tc>
+        <w:tc>
+          <w:tcPr>
+            <w:tcW w:w="4315" w:type="dxa"/>
+          </w:tcPr>
+          <w:p/>
+        </w:tc>
+      </w:tr>
+    </w:tbl>
     <w:p/>
+    <w:tbl>
+      <w:tblPr>
+        <w:tblStyle w:val="TableGrid"/>
+        <w:tblW w:w="0" w:type="auto"/>
+        <w:tblLook w:val="04A0" w:firstRow="1" w:lastRow="0" w:firstColumn="1" w:lastColumn="0" w:noHBand="0" w:noVBand="1"/>
+      </w:tblPr>
+      <w:tblGrid>
+        <w:gridCol w:w="4315"/>
+        <w:gridCol w:w="4315"/>
+      </w:tblGrid>
+      <w:tr>
+        <w:tc>
+          <w:tcPr>
+            <w:tcW w:w="4315" w:type="dxa"/>
+          </w:tcPr>
+          <w:p>
+            <w:pPr>
+              <w:rPr>
+                <w:sz w:val="36"/>
+                <w:szCs w:val="36"/>
+              </w:rPr>
+            </w:pPr>
+            <w:r>
+              <w:rPr>
+                <w:sz w:val="36"/>
+                <w:szCs w:val="36"/>
+              </w:rPr>
+              <w:t xml:space="preserve">Branch </w:t>
+            </w:r>
+            <w:r>
+              <w:rPr>
+                <w:sz w:val="36"/>
+                <w:szCs w:val="36"/>
+              </w:rPr>
+              <w:t>(F</w:t>
+            </w:r>
+            <w:r>
+              <w:rPr>
+                <w:sz w:val="36"/>
+                <w:szCs w:val="36"/>
+              </w:rPr>
+              <w:t>7</w:t>
+            </w:r>
+            <w:r>
+              <w:rPr>
+                <w:sz w:val="36"/>
+                <w:szCs w:val="36"/>
+              </w:rPr>
+              <w:t>)</w:t>
+            </w:r>
+            <w:r>
+              <w:rPr>
+                <w:sz w:val="36"/>
+                <w:szCs w:val="36"/>
+              </w:rPr>
+              <w:t>(3 bits )</w:t>
+            </w:r>
+          </w:p>
+        </w:tc>
+        <w:tc>
+          <w:tcPr>
+            <w:tcW w:w="4315" w:type="dxa"/>
+          </w:tcPr>
+          <w:p>
+            <w:pPr>
+              <w:rPr>
+                <w:sz w:val="36"/>
+                <w:szCs w:val="36"/>
+              </w:rPr>
+            </w:pPr>
+          </w:p>
+        </w:tc>
+      </w:tr>
+      <w:tr>
+        <w:tc>
+          <w:tcPr>
+            <w:tcW w:w="4315" w:type="dxa"/>
+          </w:tcPr>
+          <w:p>
+            <w:r>
+              <w:t>000</w:t>
+            </w:r>
+          </w:p>
+        </w:tc>
+        <w:tc>
+          <w:tcPr>
+            <w:tcW w:w="4315" w:type="dxa"/>
+          </w:tcPr>
+          <w:p>
+            <w:pPr>
+              <w:tabs>
+                <w:tab w:val="left" w:pos="1356"/>
+              </w:tabs>
+            </w:pPr>
+            <w:r>
+              <w:t>OR dst</w:t>
+            </w:r>
+          </w:p>
+        </w:tc>
+      </w:tr>
+      <w:tr>
+        <w:tc>
+          <w:tcPr>
+            <w:tcW w:w="4315" w:type="dxa"/>
+          </w:tcPr>
+          <w:p>
+            <w:r>
+              <w:t>001</w:t>
+            </w:r>
+          </w:p>
+        </w:tc>
+        <w:tc>
+          <w:tcPr>
+            <w:tcW w:w="4315" w:type="dxa"/>
+          </w:tcPr>
+          <w:p>
+            <w:r>
+              <w:t>OR indsrc</w:t>
+            </w:r>
+          </w:p>
+        </w:tc>
+      </w:tr>
+      <w:tr>
+        <w:tc>
+          <w:tcPr>
+            <w:tcW w:w="4315" w:type="dxa"/>
+          </w:tcPr>
+          <w:p>
+            <w:r>
+              <w:t>010</w:t>
+            </w:r>
+          </w:p>
+        </w:tc>
+        <w:tc>
+          <w:tcPr>
+            <w:tcW w:w="4315" w:type="dxa"/>
+          </w:tcPr>
+          <w:p>
+            <w:r>
+              <w:t>OR inddst</w:t>
+            </w:r>
+          </w:p>
+        </w:tc>
+      </w:tr>
+      <w:tr>
+        <w:tc>
+          <w:tcPr>
+            <w:tcW w:w="4315" w:type="dxa"/>
+          </w:tcPr>
+          <w:p>
+            <w:r>
+              <w:t>011</w:t>
+            </w:r>
+          </w:p>
+        </w:tc>
+        <w:tc>
+          <w:tcPr>
+            <w:tcW w:w="4315" w:type="dxa"/>
+          </w:tcPr>
+          <w:p>
+            <w:r>
+              <w:t>OR result</w:t>
+            </w:r>
+          </w:p>
+        </w:tc>
+      </w:tr>
+      <w:tr>
+        <w:tc>
+          <w:tcPr>
+            <w:tcW w:w="4315" w:type="dxa"/>
+          </w:tcPr>
+          <w:p>
+            <w:r>
+              <w:t>100</w:t>
+            </w:r>
+          </w:p>
+        </w:tc>
+        <w:tc>
+          <w:tcPr>
+            <w:tcW w:w="4315" w:type="dxa"/>
+          </w:tcPr>
+          <w:p>
+            <w:r>
+              <w:t>OR Operation</w:t>
+            </w:r>
+          </w:p>
+        </w:tc>
+      </w:tr>
+      <w:tr>
+        <w:tc>
+          <w:tcPr>
+            <w:tcW w:w="4315" w:type="dxa"/>
+          </w:tcPr>
+          <w:p>
+            <w:r>
+              <w:t>101</w:t>
+            </w:r>
+          </w:p>
+        </w:tc>
+        <w:tc>
+          <w:tcPr>
+            <w:tcW w:w="4315" w:type="dxa"/>
+          </w:tcPr>
+          <w:p>
+            <w:r>
+              <w:t>Branch check</w:t>
+            </w:r>
+          </w:p>
+        </w:tc>
+      </w:tr>
+      <w:tr>
+        <w:tc>
+          <w:tcPr>
+            <w:tcW w:w="4315" w:type="dxa"/>
+          </w:tcPr>
+          <w:p>
+            <w:r>
+              <w:t>110</w:t>
+            </w:r>
+          </w:p>
+        </w:tc>
+        <w:tc>
+          <w:tcPr>
+            <w:tcW w:w="4315" w:type="dxa"/>
+          </w:tcPr>
+          <w:p>
+            <w:r>
+              <w:t xml:space="preserve">No operation </w:t>
+            </w:r>
+          </w:p>
+        </w:tc>
+      </w:tr>
+    </w:tbl>
+    <w:p>
+      <w:pPr>
+        <w:rPr>
+          <w:b/>
+          <w:bCs/>
+        </w:rPr>
+      </w:pPr>
+    </w:p>
     <w:sectPr>
       <w:pgSz w:w="12240" w:h="15840"/>
       <w:pgMar w:top="1440" w:right="1800" w:bottom="1440" w:left="1800" w:header="720" w:footer="720" w:gutter="0"/>

</xml_diff>